<commit_message>
updated FAT with run 1 result
</commit_message>
<xml_diff>
--- a/Bug1/PayFineFAT.docx
+++ b/Bug1/PayFineFAT.docx
@@ -342,15 +342,7 @@
         <w:pStyle w:val="ListBullet"/>
       </w:pPr>
       <w:r>
-        <w:t xml:space="preserve">Increment date 3 days to trigger a </w:t>
-      </w:r>
-      <w:proofErr w:type="gramStart"/>
-      <w:r>
-        <w:t>1 day</w:t>
-      </w:r>
-      <w:proofErr w:type="gramEnd"/>
-      <w:r>
-        <w:t xml:space="preserve"> overdue fee</w:t>
+        <w:t>Increment date 3 days to trigger a 1 day overdue fee</w:t>
       </w:r>
     </w:p>
     <w:p>
@@ -684,34 +676,8 @@
             <w:pPr>
               <w:pStyle w:val="ListBullet"/>
             </w:pPr>
-            <w:proofErr w:type="spellStart"/>
             <w:r>
-              <w:t>PatronId</w:t>
-            </w:r>
-            <w:proofErr w:type="spellEnd"/>
-            <w:r>
-              <w:t xml:space="preserve">: </w:t>
-            </w:r>
-            <w:proofErr w:type="gramStart"/>
-            <w:r>
-              <w:t>1;</w:t>
-            </w:r>
-            <w:proofErr w:type="gramEnd"/>
-          </w:p>
-          <w:p>
-            <w:pPr>
-              <w:pStyle w:val="ListBullet"/>
-            </w:pPr>
-            <w:r>
-              <w:t xml:space="preserve">First Name: </w:t>
-            </w:r>
-            <w:proofErr w:type="gramStart"/>
-            <w:r>
-              <w:t>John;</w:t>
-            </w:r>
-            <w:proofErr w:type="gramEnd"/>
-            <w:r>
-              <w:t xml:space="preserve"> </w:t>
+              <w:t>PatronId: 1;</w:t>
             </w:r>
           </w:p>
           <w:p>
@@ -719,15 +685,7 @@
               <w:pStyle w:val="ListBullet"/>
             </w:pPr>
             <w:r>
-              <w:t xml:space="preserve">Last Name: </w:t>
-            </w:r>
-            <w:proofErr w:type="gramStart"/>
-            <w:r>
-              <w:t>Smith;</w:t>
-            </w:r>
-            <w:proofErr w:type="gramEnd"/>
-            <w:r>
-              <w:t xml:space="preserve"> </w:t>
+              <w:t xml:space="preserve">First Name: John; </w:t>
             </w:r>
           </w:p>
           <w:p>
@@ -735,15 +693,15 @@
               <w:pStyle w:val="ListBullet"/>
             </w:pPr>
             <w:r>
-              <w:t xml:space="preserve">Email: </w:t>
+              <w:t xml:space="preserve">Last Name: Smith; </w:t>
             </w:r>
-            <w:proofErr w:type="gramStart"/>
+          </w:p>
+          <w:p>
+            <w:pPr>
+              <w:pStyle w:val="ListBullet"/>
+            </w:pPr>
             <w:r>
-              <w:t>dotcom;</w:t>
-            </w:r>
-            <w:proofErr w:type="gramEnd"/>
-            <w:r>
-              <w:t xml:space="preserve"> </w:t>
+              <w:t xml:space="preserve">Email: dotcom; </w:t>
             </w:r>
           </w:p>
           <w:p>
@@ -758,13 +716,8 @@
             <w:pPr>
               <w:pStyle w:val="ListBullet"/>
             </w:pPr>
-            <w:proofErr w:type="spellStart"/>
             <w:r>
-              <w:t>FinesOwed</w:t>
-            </w:r>
-            <w:proofErr w:type="spellEnd"/>
-            <w:r>
-              <w:t>: ( 1 DAY FINE )</w:t>
+              <w:t>FinesOwed: ( 1 DAY FINE )</w:t>
             </w:r>
           </w:p>
         </w:tc>
@@ -1012,7 +965,7 @@
                 <v:shape id="_x0000_i1037" type="#_x0000_t75" style="width:224.25pt;height:57pt" o:ole="">
                   <v:imagedata r:id="rId9" o:title=""/>
                 </v:shape>
-                <o:OLEObject Type="Embed" ProgID="PBrush" ShapeID="_x0000_i1037" DrawAspect="Content" ObjectID="_1727350088" r:id="rId10"/>
+                <o:OLEObject Type="Embed" ProgID="PBrush" ShapeID="_x0000_i1037" DrawAspect="Content" ObjectID="_1727351830" r:id="rId10"/>
               </w:object>
             </w:r>
           </w:p>
@@ -1094,7 +1047,7 @@
                 <v:shape id="_x0000_i1038" type="#_x0000_t75" style="width:224.25pt;height:84.75pt" o:ole="">
                   <v:imagedata r:id="rId11" o:title=""/>
                 </v:shape>
-                <o:OLEObject Type="Embed" ProgID="PBrush" ShapeID="_x0000_i1038" DrawAspect="Content" ObjectID="_1727350089" r:id="rId12"/>
+                <o:OLEObject Type="Embed" ProgID="PBrush" ShapeID="_x0000_i1038" DrawAspect="Content" ObjectID="_1727351831" r:id="rId12"/>
               </w:object>
             </w:r>
           </w:p>
@@ -1147,6 +1100,163 @@
         <w:pStyle w:val="Heading3"/>
       </w:pPr>
     </w:p>
+    <w:p/>
+    <w:p>
+      <w:pPr>
+        <w:rPr>
+          <w:b/>
+          <w:i/>
+          <w:sz w:val="22"/>
+        </w:rPr>
+      </w:pPr>
+      <w:r>
+        <w:rPr>
+          <w:b/>
+          <w:i/>
+          <w:sz w:val="22"/>
+        </w:rPr>
+        <w:t>Run 1 results:</w:t>
+      </w:r>
+    </w:p>
+    <w:p>
+      <w:pPr>
+        <w:rPr>
+          <w:b/>
+          <w:i/>
+          <w:sz w:val="22"/>
+        </w:rPr>
+      </w:pPr>
+      <w:r>
+        <w:rPr>
+          <w:b/>
+          <w:i/>
+          <w:sz w:val="22"/>
+        </w:rPr>
+        <w:t>FAILED.</w:t>
+      </w:r>
+    </w:p>
+    <w:p>
+      <w:r>
+        <w:t>Began with a patron with a 1-day overdue fine which is correctly displayed as $1:</w:t>
+      </w:r>
+    </w:p>
+    <w:p>
+      <w:r>
+        <w:rPr>
+          <w:noProof/>
+        </w:rPr>
+        <w:drawing>
+          <wp:inline distT="0" distB="0" distL="0" distR="0" wp14:anchorId="534DC973" wp14:editId="25200C72">
+            <wp:extent cx="1573896" cy="2409825"/>
+            <wp:effectExtent l="0" t="0" r="7620" b="0"/>
+            <wp:docPr id="6" name="Picture 6"/>
+            <wp:cNvGraphicFramePr>
+              <a:graphicFrameLocks xmlns:a="http://schemas.openxmlformats.org/drawingml/2006/main" noChangeAspect="1"/>
+            </wp:cNvGraphicFramePr>
+            <a:graphic xmlns:a="http://schemas.openxmlformats.org/drawingml/2006/main">
+              <a:graphicData uri="http://schemas.openxmlformats.org/drawingml/2006/picture">
+                <pic:pic xmlns:pic="http://schemas.openxmlformats.org/drawingml/2006/picture">
+                  <pic:nvPicPr>
+                    <pic:cNvPr id="0" name="Picture 19"/>
+                    <pic:cNvPicPr>
+                      <a:picLocks noChangeAspect="1" noChangeArrowheads="1"/>
+                    </pic:cNvPicPr>
+                  </pic:nvPicPr>
+                  <pic:blipFill>
+                    <a:blip r:embed="rId13">
+                      <a:extLst>
+                        <a:ext uri="{28A0092B-C50C-407E-A947-70E740481C1C}">
+                          <a14:useLocalDpi xmlns:a14="http://schemas.microsoft.com/office/drawing/2010/main" val="0"/>
+                        </a:ext>
+                      </a:extLst>
+                    </a:blip>
+                    <a:srcRect/>
+                    <a:stretch>
+                      <a:fillRect/>
+                    </a:stretch>
+                  </pic:blipFill>
+                  <pic:spPr bwMode="auto">
+                    <a:xfrm>
+                      <a:off x="0" y="0"/>
+                      <a:ext cx="1580282" cy="2419603"/>
+                    </a:xfrm>
+                    <a:prstGeom prst="rect">
+                      <a:avLst/>
+                    </a:prstGeom>
+                    <a:noFill/>
+                    <a:ln>
+                      <a:noFill/>
+                    </a:ln>
+                  </pic:spPr>
+                </pic:pic>
+              </a:graphicData>
+            </a:graphic>
+          </wp:inline>
+        </w:drawing>
+      </w:r>
+    </w:p>
+    <w:p>
+      <w:r>
+        <w:lastRenderedPageBreak/>
+        <w:t>After selecting P, the patron has $3.00 in fines incorrectly:</w:t>
+      </w:r>
+    </w:p>
+    <w:p>
+      <w:r>
+        <w:rPr>
+          <w:noProof/>
+        </w:rPr>
+        <w:drawing>
+          <wp:inline distT="0" distB="0" distL="0" distR="0" wp14:anchorId="0545A105" wp14:editId="4A753EFB">
+            <wp:extent cx="2790825" cy="1618209"/>
+            <wp:effectExtent l="0" t="0" r="0" b="1270"/>
+            <wp:docPr id="5" name="Picture 5"/>
+            <wp:cNvGraphicFramePr>
+              <a:graphicFrameLocks xmlns:a="http://schemas.openxmlformats.org/drawingml/2006/main" noChangeAspect="1"/>
+            </wp:cNvGraphicFramePr>
+            <a:graphic xmlns:a="http://schemas.openxmlformats.org/drawingml/2006/main">
+              <a:graphicData uri="http://schemas.openxmlformats.org/drawingml/2006/picture">
+                <pic:pic xmlns:pic="http://schemas.openxmlformats.org/drawingml/2006/picture">
+                  <pic:nvPicPr>
+                    <pic:cNvPr id="0" name="Picture 18"/>
+                    <pic:cNvPicPr>
+                      <a:picLocks noChangeAspect="1" noChangeArrowheads="1"/>
+                    </pic:cNvPicPr>
+                  </pic:nvPicPr>
+                  <pic:blipFill>
+                    <a:blip r:embed="rId14">
+                      <a:extLst>
+                        <a:ext uri="{28A0092B-C50C-407E-A947-70E740481C1C}">
+                          <a14:useLocalDpi xmlns:a14="http://schemas.microsoft.com/office/drawing/2010/main" val="0"/>
+                        </a:ext>
+                      </a:extLst>
+                    </a:blip>
+                    <a:srcRect/>
+                    <a:stretch>
+                      <a:fillRect/>
+                    </a:stretch>
+                  </pic:blipFill>
+                  <pic:spPr bwMode="auto">
+                    <a:xfrm>
+                      <a:off x="0" y="0"/>
+                      <a:ext cx="2795662" cy="1621013"/>
+                    </a:xfrm>
+                    <a:prstGeom prst="rect">
+                      <a:avLst/>
+                    </a:prstGeom>
+                    <a:noFill/>
+                    <a:ln>
+                      <a:noFill/>
+                    </a:ln>
+                  </pic:spPr>
+                </pic:pic>
+              </a:graphicData>
+            </a:graphic>
+          </wp:inline>
+        </w:drawing>
+      </w:r>
+    </w:p>
+    <w:p/>
     <w:p>
       <w:pPr>
         <w:pStyle w:val="Heading3"/>
@@ -1318,10 +1428,10 @@
     <w:p/>
     <w:p/>
     <w:sectPr>
-      <w:headerReference w:type="even" r:id="rId13"/>
-      <w:headerReference w:type="default" r:id="rId14"/>
-      <w:footerReference w:type="even" r:id="rId15"/>
-      <w:footerReference w:type="default" r:id="rId16"/>
+      <w:headerReference w:type="even" r:id="rId15"/>
+      <w:headerReference w:type="default" r:id="rId16"/>
+      <w:footerReference w:type="even" r:id="rId17"/>
+      <w:footerReference w:type="default" r:id="rId18"/>
       <w:pgSz w:w="12240" w:h="15840" w:code="1"/>
       <w:pgMar w:top="1800" w:right="1800" w:bottom="1440" w:left="1800" w:header="720" w:footer="720" w:gutter="0"/>
       <w:cols w:space="720"/>
@@ -1721,23 +1831,13 @@
       </w:rPr>
       <w:t xml:space="preserve">1.0 </w:t>
     </w:r>
-    <w:proofErr w:type="spellStart"/>
     <w:r>
       <w:rPr>
         <w:b/>
         <w:bCs/>
         <w:sz w:val="16"/>
       </w:rPr>
-      <w:t>PayFine</w:t>
-    </w:r>
-    <w:proofErr w:type="spellEnd"/>
-    <w:r>
-      <w:rPr>
-        <w:b/>
-        <w:bCs/>
-        <w:sz w:val="16"/>
-      </w:rPr>
-      <w:t xml:space="preserve"> bug 1</w:t>
+      <w:t>PayFine bug 1</w:t>
     </w:r>
   </w:p>
   <w:p>
@@ -1799,7 +1899,6 @@
       </w:rPr>
       <w:t xml:space="preserve"> </w:t>
     </w:r>
-    <w:proofErr w:type="spellStart"/>
     <w:r>
       <w:rPr>
         <w:b/>
@@ -1808,7 +1907,6 @@
       </w:rPr>
       <w:t>PayFine</w:t>
     </w:r>
-    <w:proofErr w:type="spellEnd"/>
     <w:r>
       <w:rPr>
         <w:b/>

</xml_diff>